<commit_message>
EDIT: added exception for users who have denied permission in their first login
</commit_message>
<xml_diff>
--- a/RASD/ReportViolation.docx
+++ b/RASD/ReportViolation.docx
@@ -28,15 +28,7 @@
         </w:numPr>
       </w:pPr>
       <w:r>
-        <w:t xml:space="preserve">Paul opens the </w:t>
-      </w:r>
-      <w:proofErr w:type="spellStart"/>
-      <w:r>
-        <w:t>SafeStreets</w:t>
-      </w:r>
-      <w:proofErr w:type="spellEnd"/>
-      <w:r>
-        <w:t xml:space="preserve"> app on his mobile phone </w:t>
+        <w:t xml:space="preserve">Paul opens the SafeStreets app on his mobile phone </w:t>
       </w:r>
       <w:r>
         <w:t>to make the report</w:t>
@@ -490,7 +482,15 @@
               </w:numPr>
             </w:pPr>
             <w:r>
-              <w:t>The image is not clear or the license plate number is not visible in it</w:t>
+              <w:t xml:space="preserve">The user has </w:t>
+            </w:r>
+            <w:r>
+              <w:t>denied access</w:t>
+            </w:r>
+            <w:bookmarkStart w:id="0" w:name="_GoBack"/>
+            <w:bookmarkEnd w:id="0"/>
+            <w:r>
+              <w:t xml:space="preserve"> in their first login</w:t>
             </w:r>
           </w:p>
           <w:p>
@@ -502,7 +502,7 @@
               </w:numPr>
             </w:pPr>
             <w:r>
-              <w:t>The user clicks the “take another” button to take another photo</w:t>
+              <w:t>The user redirected to the “GivePermission” functionality</w:t>
             </w:r>
           </w:p>
           <w:p>
@@ -514,7 +514,7 @@
               </w:numPr>
             </w:pPr>
             <w:r>
-              <w:t>The type of violation is not in the available choices</w:t>
+              <w:t>The image is not clear or the license plate number is not visible in it</w:t>
             </w:r>
           </w:p>
           <w:p>
@@ -526,28 +526,7 @@
               </w:numPr>
             </w:pPr>
             <w:r>
-              <w:t>The use</w:t>
-            </w:r>
-            <w:r>
-              <w:t>r</w:t>
-            </w:r>
-            <w:r>
-              <w:t xml:space="preserve"> chooses the </w:t>
-            </w:r>
-            <w:r>
-              <w:t>“</w:t>
-            </w:r>
-            <w:r>
-              <w:t>other</w:t>
-            </w:r>
-            <w:r>
-              <w:t>”</w:t>
-            </w:r>
-            <w:r>
-              <w:t xml:space="preserve"> option and specifies the type of </w:t>
-            </w:r>
-            <w:r>
-              <w:t>violation by typing it in</w:t>
+              <w:t>The user clicks the “take another” button to take another photo</w:t>
             </w:r>
           </w:p>
           <w:p>
@@ -559,7 +538,7 @@
               </w:numPr>
             </w:pPr>
             <w:r>
-              <w:t>The detected data fields (plate number and location) is not accurate</w:t>
+              <w:t>The type of violation is not in the available choices</w:t>
             </w:r>
           </w:p>
           <w:p>
@@ -571,7 +550,40 @@
               </w:numPr>
             </w:pPr>
             <w:r>
-              <w:t>The user clicks on the “redetect” button associated to that field</w:t>
+              <w:t>The use</w:t>
+            </w:r>
+            <w:r>
+              <w:t>r</w:t>
+            </w:r>
+            <w:r>
+              <w:t xml:space="preserve"> chooses the </w:t>
+            </w:r>
+            <w:r>
+              <w:t>“</w:t>
+            </w:r>
+            <w:r>
+              <w:t>other</w:t>
+            </w:r>
+            <w:r>
+              <w:t>”</w:t>
+            </w:r>
+            <w:r>
+              <w:t xml:space="preserve"> option and specifies the type of </w:t>
+            </w:r>
+            <w:r>
+              <w:t>violation by typing it in</w:t>
+            </w:r>
+          </w:p>
+          <w:p>
+            <w:pPr>
+              <w:pStyle w:val="ListParagraph"/>
+              <w:numPr>
+                <w:ilvl w:val="0"/>
+                <w:numId w:val="3"/>
+              </w:numPr>
+            </w:pPr>
+            <w:r>
+              <w:t>The detected data fields (plate number and location) is not accurate</w:t>
             </w:r>
           </w:p>
           <w:p>
@@ -583,6 +595,19 @@
               </w:numPr>
             </w:pPr>
             <w:r>
+              <w:t>The user clicks on the “redetect” button associated to that field</w:t>
+            </w:r>
+          </w:p>
+          <w:p>
+            <w:pPr>
+              <w:pStyle w:val="ListParagraph"/>
+              <w:numPr>
+                <w:ilvl w:val="1"/>
+                <w:numId w:val="3"/>
+              </w:numPr>
+            </w:pPr>
+            <w:r>
+              <w:lastRenderedPageBreak/>
               <w:t>The erroneous field is redetected</w:t>
             </w:r>
           </w:p>
@@ -595,6 +620,7 @@
           </w:tcPr>
           <w:p>
             <w:r>
+              <w:lastRenderedPageBreak/>
               <w:t>Special Req</w:t>
             </w:r>
           </w:p>
@@ -610,11 +636,8 @@
           </w:p>
           <w:p>
             <w:r>
-              <w:lastRenderedPageBreak/>
               <w:t>NFR2: The detected plate number is accurate 99% of the time</w:t>
             </w:r>
-            <w:bookmarkStart w:id="0" w:name="_GoBack"/>
-            <w:bookmarkEnd w:id="0"/>
           </w:p>
         </w:tc>
       </w:tr>
@@ -1079,6 +1102,7 @@
     <w:lsdException w:name="HTML Sample" w:semiHidden="1" w:unhideWhenUsed="1"/>
     <w:lsdException w:name="HTML Typewriter" w:semiHidden="1" w:unhideWhenUsed="1"/>
     <w:lsdException w:name="HTML Variable" w:semiHidden="1" w:unhideWhenUsed="1"/>
+    <w:lsdException w:name="Normal Table" w:semiHidden="1" w:unhideWhenUsed="1"/>
     <w:lsdException w:name="annotation subject" w:semiHidden="1" w:unhideWhenUsed="1"/>
     <w:lsdException w:name="No List" w:semiHidden="1" w:unhideWhenUsed="1"/>
     <w:lsdException w:name="Outline List 1" w:semiHidden="1" w:unhideWhenUsed="1"/>
@@ -1123,6 +1147,7 @@
     <w:lsdException w:name="Table Professional" w:semiHidden="1" w:unhideWhenUsed="1"/>
     <w:lsdException w:name="Table Subtle 1" w:semiHidden="1" w:unhideWhenUsed="1"/>
     <w:lsdException w:name="Table Subtle 2" w:semiHidden="1" w:unhideWhenUsed="1"/>
+    <w:lsdException w:name="Table Web 1" w:semiHidden="1" w:unhideWhenUsed="1"/>
     <w:lsdException w:name="Table Web 2" w:semiHidden="1" w:unhideWhenUsed="1"/>
     <w:lsdException w:name="Table Web 3" w:semiHidden="1" w:unhideWhenUsed="1"/>
     <w:lsdException w:name="Balloon Text" w:semiHidden="1" w:unhideWhenUsed="1"/>

</xml_diff>